<commit_message>
Add test, bug tracing and fix for bug 2
</commit_message>
<xml_diff>
--- a/tracing/Bug Tracing.docx
+++ b/tracing/Bug Tracing.docx
@@ -41,6 +41,10 @@
     <w:p>
       <w:pPr>
         <w:pStyle w:val="Heading1"/>
+        <w:numPr>
+          <w:ilvl w:val="0"/>
+          <w:numId w:val="2"/>
+        </w:numPr>
         <w:bidi w:val="0"/>
         <w:jc w:val="left"/>
         <w:rPr/>
@@ -99,6 +103,10 @@
     <w:p>
       <w:pPr>
         <w:pStyle w:val="Heading2"/>
+        <w:numPr>
+          <w:ilvl w:val="1"/>
+          <w:numId w:val="2"/>
+        </w:numPr>
         <w:bidi w:val="0"/>
         <w:jc w:val="left"/>
         <w:rPr/>
@@ -288,13 +296,7 @@
         <w:rPr>
           <w:rFonts w:ascii="Arial" w:hAnsi="Arial"/>
         </w:rPr>
-        <w:t xml:space="preserve">H1 – Calendar.getDaysDifference </w:t>
-      </w:r>
-      <w:r>
-        <w:rPr>
-          <w:rFonts w:ascii="Arial" w:hAnsi="Arial"/>
-        </w:rPr>
-        <w:t>not returning correct day</w:t>
+        <w:t>H1 – Calendar.getDaysDifference not returning correct day</w:t>
       </w:r>
     </w:p>
     <w:p>
@@ -343,7 +345,7 @@
           <w:rFonts w:ascii="Arial" w:hAnsi="Arial"/>
         </w:rPr>
         <w:drawing>
-          <wp:anchor behindDoc="0" distT="0" distB="0" distL="0" distR="0" simplePos="0" locked="0" layoutInCell="1" allowOverlap="1" relativeHeight="3">
+          <wp:anchor behindDoc="0" distT="0" distB="0" distL="0" distR="0" simplePos="0" locked="0" layoutInCell="1" allowOverlap="1" relativeHeight="2">
             <wp:simplePos x="0" y="0"/>
             <wp:positionH relativeFrom="column">
               <wp:posOffset>-15240</wp:posOffset>
@@ -403,7 +405,7 @@
           <w:rFonts w:ascii="Arial" w:hAnsi="Arial"/>
         </w:rPr>
         <w:drawing>
-          <wp:anchor behindDoc="0" distT="0" distB="0" distL="0" distR="0" simplePos="0" locked="0" layoutInCell="1" allowOverlap="1" relativeHeight="4">
+          <wp:anchor behindDoc="0" distT="0" distB="0" distL="0" distR="0" simplePos="0" locked="0" layoutInCell="1" allowOverlap="1" relativeHeight="3">
             <wp:simplePos x="0" y="0"/>
             <wp:positionH relativeFrom="column">
               <wp:posOffset>-15240</wp:posOffset>
@@ -540,170 +542,110 @@
         <w:rPr>
           <w:rFonts w:ascii="Arial" w:hAnsi="Arial"/>
         </w:rPr>
-        <w:t xml:space="preserve">H2 – diffDays calculation is incorrect </w:t>
-      </w:r>
-      <w:r>
-        <w:rPr>
-          <w:rFonts w:ascii="Arial" w:hAnsi="Arial"/>
-        </w:rPr>
-        <w:t>due to a rounding issue</w:t>
-      </w:r>
-    </w:p>
-    <w:p>
-      <w:pPr>
-        <w:pStyle w:val="TextBody"/>
-        <w:bidi w:val="0"/>
-        <w:jc w:val="left"/>
-        <w:rPr>
-          <w:rFonts w:ascii="Arial" w:hAnsi="Arial"/>
-        </w:rPr>
-      </w:pPr>
-      <w:r>
-        <w:rPr>
-          <w:rFonts w:ascii="Arial" w:hAnsi="Arial"/>
-        </w:rPr>
-        <w:t>T</w:t>
-      </w:r>
-      <w:r>
-        <w:rPr>
-          <w:rFonts w:ascii="Arial" w:hAnsi="Arial"/>
-        </w:rPr>
-        <w:t>2</w:t>
-      </w:r>
-      <w:r>
-        <w:rPr>
-          <w:rFonts w:ascii="Arial" w:hAnsi="Arial"/>
-        </w:rPr>
-        <w:t xml:space="preserve"> – ensure that all values are correct going into the diffDays calculation</w:t>
-      </w:r>
-    </w:p>
-    <w:p>
-      <w:pPr>
-        <w:pStyle w:val="Normal"/>
-        <w:bidi w:val="0"/>
-        <w:jc w:val="left"/>
-        <w:rPr/>
-      </w:pPr>
-      <w:r>
-        <w:rPr>
-          <w:rFonts w:ascii="Arial" w:hAnsi="Arial"/>
-        </w:rPr>
-        <w:t>R</w:t>
-      </w:r>
-      <w:r>
-        <w:rPr>
-          <w:rFonts w:ascii="Arial" w:hAnsi="Arial"/>
-        </w:rPr>
-        <w:t>2</w:t>
-      </w:r>
-      <w:r>
-        <w:rPr>
-          <w:rFonts w:ascii="Arial" w:hAnsi="Arial"/>
-        </w:rPr>
-        <w:t xml:space="preserve"> – </w:t>
-      </w:r>
-      <w:r>
-        <w:rPr>
-          <w:rFonts w:ascii="Arial" w:hAnsi="Arial"/>
-        </w:rPr>
-        <w:t xml:space="preserve">the milliseconds difference is correct yet the days difference is incorrect </w:t>
-      </w:r>
-      <w:r>
-        <w:rPr>
-          <w:rFonts w:ascii="Arial" w:hAnsi="Arial"/>
-        </w:rPr>
-        <w:t>as the value is rounded down</w:t>
-      </w:r>
-    </w:p>
-    <w:p>
-      <w:pPr>
-        <w:pStyle w:val="Normal"/>
-        <w:bidi w:val="0"/>
-        <w:jc w:val="left"/>
-        <w:rPr>
-          <w:rFonts w:ascii="Arial" w:hAnsi="Arial"/>
-        </w:rPr>
-      </w:pPr>
-      <w:r>
-        <w:rPr/>
-      </w:r>
-    </w:p>
-    <w:p>
-      <w:pPr>
-        <w:pStyle w:val="Normal"/>
-        <w:bidi w:val="0"/>
-        <w:jc w:val="left"/>
-        <w:rPr/>
-      </w:pPr>
-      <w:r>
-        <w:rPr>
-          <w:rFonts w:ascii="Arial" w:hAnsi="Arial"/>
-        </w:rPr>
-        <w:t xml:space="preserve">Hypothesis confirmed – </w:t>
-      </w:r>
-      <w:r>
-        <w:rPr>
-          <w:rFonts w:ascii="Arial" w:hAnsi="Arial"/>
-        </w:rPr>
-        <w:t>The calculation of diffDays is incorrect due to a rounding error in the calculation.</w:t>
-      </w:r>
-    </w:p>
-    <w:p>
-      <w:pPr>
-        <w:pStyle w:val="Normal"/>
-        <w:bidi w:val="0"/>
-        <w:jc w:val="left"/>
-        <w:rPr>
-          <w:rFonts w:ascii="Arial" w:hAnsi="Arial"/>
-        </w:rPr>
-      </w:pPr>
-      <w:r>
-        <w:rPr/>
-      </w:r>
-    </w:p>
-    <w:p>
-      <w:pPr>
-        <w:pStyle w:val="Normal"/>
-        <w:bidi w:val="0"/>
-        <w:jc w:val="left"/>
-        <w:rPr/>
-      </w:pPr>
-      <w:r>
-        <w:rPr>
-          <w:rFonts w:ascii="Arial" w:hAnsi="Arial"/>
-        </w:rPr>
-        <w:t>H3 – Bug is in line 6</w:t>
-      </w:r>
-      <w:r>
-        <w:rPr>
-          <w:rFonts w:ascii="Arial" w:hAnsi="Arial"/>
-        </w:rPr>
-        <w:t>6</w:t>
-      </w:r>
-      <w:r>
-        <w:rPr>
-          <w:rFonts w:ascii="Arial" w:hAnsi="Arial"/>
-        </w:rPr>
-        <w:t xml:space="preserve"> – should m</w:t>
-      </w:r>
-      <w:r>
-        <w:rPr>
-          <w:rFonts w:ascii="Arial" w:hAnsi="Arial"/>
-        </w:rPr>
-        <w:t>ake diffDays round up</w:t>
-      </w:r>
-    </w:p>
-    <w:p>
-      <w:pPr>
-        <w:pStyle w:val="Normal"/>
-        <w:bidi w:val="0"/>
-        <w:jc w:val="left"/>
-        <w:rPr>
-          <w:rFonts w:ascii="Arial" w:hAnsi="Arial"/>
-        </w:rPr>
-      </w:pPr>
-      <w:r>
-        <w:rPr/>
+        <w:t>H2 – diffDays calculation is incorrect due to a rounding issue</w:t>
+      </w:r>
+    </w:p>
+    <w:p>
+      <w:pPr>
+        <w:pStyle w:val="TextBody"/>
+        <w:bidi w:val="0"/>
+        <w:jc w:val="left"/>
+        <w:rPr>
+          <w:rFonts w:ascii="Arial" w:hAnsi="Arial"/>
+        </w:rPr>
+      </w:pPr>
+      <w:r>
+        <w:rPr>
+          <w:rFonts w:ascii="Arial" w:hAnsi="Arial"/>
+        </w:rPr>
+        <w:t>T2 – ensure that all values are correct going into the diffDays calculation</w:t>
+      </w:r>
+    </w:p>
+    <w:p>
+      <w:pPr>
+        <w:pStyle w:val="Normal"/>
+        <w:bidi w:val="0"/>
+        <w:jc w:val="left"/>
+        <w:rPr/>
+      </w:pPr>
+      <w:r>
+        <w:rPr>
+          <w:rFonts w:ascii="Arial" w:hAnsi="Arial"/>
+        </w:rPr>
+        <w:t>R2 – the milliseconds difference is correct yet the days difference is incorrect as the value is rounded down</w:t>
+      </w:r>
+    </w:p>
+    <w:p>
+      <w:pPr>
+        <w:pStyle w:val="Normal"/>
+        <w:bidi w:val="0"/>
+        <w:jc w:val="left"/>
+        <w:rPr>
+          <w:rFonts w:ascii="Arial" w:hAnsi="Arial"/>
+        </w:rPr>
+      </w:pPr>
+      <w:r>
+        <w:rPr>
+          <w:rFonts w:ascii="Arial" w:hAnsi="Arial"/>
+        </w:rPr>
+      </w:r>
+    </w:p>
+    <w:p>
+      <w:pPr>
+        <w:pStyle w:val="Normal"/>
+        <w:bidi w:val="0"/>
+        <w:jc w:val="left"/>
+        <w:rPr/>
+      </w:pPr>
+      <w:r>
+        <w:rPr>
+          <w:rFonts w:ascii="Arial" w:hAnsi="Arial"/>
+        </w:rPr>
+        <w:t>Hypothesis confirmed – The calculation of diffDays is incorrect due to a rounding error in the calculation.</w:t>
+      </w:r>
+    </w:p>
+    <w:p>
+      <w:pPr>
+        <w:pStyle w:val="Normal"/>
+        <w:bidi w:val="0"/>
+        <w:jc w:val="left"/>
+        <w:rPr>
+          <w:rFonts w:ascii="Arial" w:hAnsi="Arial"/>
+        </w:rPr>
+      </w:pPr>
+      <w:r>
+        <w:rPr>
+          <w:rFonts w:ascii="Arial" w:hAnsi="Arial"/>
+        </w:rPr>
+      </w:r>
+    </w:p>
+    <w:p>
+      <w:pPr>
+        <w:pStyle w:val="Normal"/>
+        <w:bidi w:val="0"/>
+        <w:jc w:val="left"/>
+        <w:rPr/>
+      </w:pPr>
+      <w:r>
+        <w:rPr>
+          <w:rFonts w:ascii="Arial" w:hAnsi="Arial"/>
+        </w:rPr>
+        <w:t>H3 – Bug is in line 66 – should make diffDays round up</w:t>
+      </w:r>
+    </w:p>
+    <w:p>
+      <w:pPr>
+        <w:pStyle w:val="Normal"/>
+        <w:bidi w:val="0"/>
+        <w:jc w:val="left"/>
+        <w:rPr>
+          <w:rFonts w:ascii="Arial" w:hAnsi="Arial"/>
+        </w:rPr>
+      </w:pPr>
+      <w:r>
+        <w:rPr>
+          <w:rFonts w:ascii="Arial" w:hAnsi="Arial"/>
+        </w:rPr>
       </w:r>
     </w:p>
     <w:p>
@@ -730,9 +672,11 @@
         </w:rPr>
       </w:pPr>
       <w:r>
-        <w:rPr/>
+        <w:rPr>
+          <w:rFonts w:ascii="Arial" w:hAnsi="Arial"/>
+        </w:rPr>
         <w:drawing>
-          <wp:anchor behindDoc="0" distT="0" distB="0" distL="0" distR="0" simplePos="0" locked="0" layoutInCell="1" allowOverlap="1" relativeHeight="5">
+          <wp:anchor behindDoc="0" distT="0" distB="0" distL="0" distR="0" simplePos="0" locked="0" layoutInCell="1" allowOverlap="1" relativeHeight="4">
             <wp:simplePos x="0" y="0"/>
             <wp:positionH relativeFrom="column">
               <wp:posOffset>-76835</wp:posOffset>
@@ -777,7 +721,7 @@
           </wp:anchor>
         </w:drawing>
         <w:drawing>
-          <wp:anchor behindDoc="0" distT="0" distB="0" distL="0" distR="0" simplePos="0" locked="0" layoutInCell="1" allowOverlap="1" relativeHeight="6">
+          <wp:anchor behindDoc="0" distT="0" distB="0" distL="0" distR="0" simplePos="0" locked="0" layoutInCell="1" allowOverlap="1" relativeHeight="5">
             <wp:simplePos x="0" y="0"/>
             <wp:positionH relativeFrom="column">
               <wp:posOffset>-76835</wp:posOffset>
@@ -833,111 +777,129 @@
         </w:rPr>
       </w:pPr>
       <w:r>
-        <w:rPr/>
-      </w:r>
-    </w:p>
-    <w:p>
-      <w:pPr>
-        <w:pStyle w:val="Normal"/>
-        <w:bidi w:val="0"/>
-        <w:jc w:val="left"/>
-        <w:rPr>
-          <w:rFonts w:ascii="Arial" w:hAnsi="Arial"/>
-        </w:rPr>
-      </w:pPr>
-      <w:r>
-        <w:rPr/>
-      </w:r>
-    </w:p>
-    <w:p>
-      <w:pPr>
-        <w:pStyle w:val="Normal"/>
-        <w:bidi w:val="0"/>
-        <w:jc w:val="left"/>
-        <w:rPr>
-          <w:rFonts w:ascii="Arial" w:hAnsi="Arial"/>
-        </w:rPr>
-      </w:pPr>
-      <w:r>
-        <w:rPr/>
-      </w:r>
-    </w:p>
-    <w:p>
-      <w:pPr>
-        <w:pStyle w:val="Normal"/>
-        <w:bidi w:val="0"/>
-        <w:jc w:val="left"/>
-        <w:rPr>
-          <w:rFonts w:ascii="Arial" w:hAnsi="Arial"/>
-        </w:rPr>
-      </w:pPr>
-      <w:r>
-        <w:rPr/>
-      </w:r>
-    </w:p>
-    <w:p>
-      <w:pPr>
-        <w:pStyle w:val="Normal"/>
-        <w:bidi w:val="0"/>
-        <w:jc w:val="left"/>
-        <w:rPr>
-          <w:rFonts w:ascii="Arial" w:hAnsi="Arial"/>
-        </w:rPr>
-      </w:pPr>
-      <w:r>
-        <w:rPr/>
-      </w:r>
-    </w:p>
-    <w:p>
-      <w:pPr>
-        <w:pStyle w:val="Normal"/>
-        <w:bidi w:val="0"/>
-        <w:jc w:val="left"/>
-        <w:rPr>
-          <w:rFonts w:ascii="Arial" w:hAnsi="Arial"/>
-        </w:rPr>
-      </w:pPr>
-      <w:r>
-        <w:rPr/>
-      </w:r>
-    </w:p>
-    <w:p>
-      <w:pPr>
-        <w:pStyle w:val="Normal"/>
-        <w:bidi w:val="0"/>
-        <w:jc w:val="left"/>
-        <w:rPr>
-          <w:rFonts w:ascii="Arial" w:hAnsi="Arial"/>
-        </w:rPr>
-      </w:pPr>
-      <w:r>
-        <w:rPr/>
-      </w:r>
-    </w:p>
-    <w:p>
-      <w:pPr>
-        <w:pStyle w:val="Normal"/>
-        <w:bidi w:val="0"/>
-        <w:jc w:val="left"/>
-        <w:rPr>
-          <w:rFonts w:ascii="Arial" w:hAnsi="Arial"/>
-        </w:rPr>
-      </w:pPr>
-      <w:r>
-        <w:rPr/>
-      </w:r>
-    </w:p>
-    <w:p>
-      <w:pPr>
-        <w:pStyle w:val="Normal"/>
-        <w:bidi w:val="0"/>
-        <w:jc w:val="left"/>
-        <w:rPr>
-          <w:rFonts w:ascii="Arial" w:hAnsi="Arial"/>
-        </w:rPr>
-      </w:pPr>
-      <w:r>
-        <w:rPr/>
+        <w:rPr>
+          <w:rFonts w:ascii="Arial" w:hAnsi="Arial"/>
+        </w:rPr>
+      </w:r>
+    </w:p>
+    <w:p>
+      <w:pPr>
+        <w:pStyle w:val="Normal"/>
+        <w:bidi w:val="0"/>
+        <w:jc w:val="left"/>
+        <w:rPr>
+          <w:rFonts w:ascii="Arial" w:hAnsi="Arial"/>
+        </w:rPr>
+      </w:pPr>
+      <w:r>
+        <w:rPr>
+          <w:rFonts w:ascii="Arial" w:hAnsi="Arial"/>
+        </w:rPr>
+      </w:r>
+    </w:p>
+    <w:p>
+      <w:pPr>
+        <w:pStyle w:val="Normal"/>
+        <w:bidi w:val="0"/>
+        <w:jc w:val="left"/>
+        <w:rPr>
+          <w:rFonts w:ascii="Arial" w:hAnsi="Arial"/>
+        </w:rPr>
+      </w:pPr>
+      <w:r>
+        <w:rPr>
+          <w:rFonts w:ascii="Arial" w:hAnsi="Arial"/>
+        </w:rPr>
+      </w:r>
+    </w:p>
+    <w:p>
+      <w:pPr>
+        <w:pStyle w:val="Normal"/>
+        <w:bidi w:val="0"/>
+        <w:jc w:val="left"/>
+        <w:rPr>
+          <w:rFonts w:ascii="Arial" w:hAnsi="Arial"/>
+        </w:rPr>
+      </w:pPr>
+      <w:r>
+        <w:rPr>
+          <w:rFonts w:ascii="Arial" w:hAnsi="Arial"/>
+        </w:rPr>
+      </w:r>
+    </w:p>
+    <w:p>
+      <w:pPr>
+        <w:pStyle w:val="Normal"/>
+        <w:bidi w:val="0"/>
+        <w:jc w:val="left"/>
+        <w:rPr>
+          <w:rFonts w:ascii="Arial" w:hAnsi="Arial"/>
+        </w:rPr>
+      </w:pPr>
+      <w:r>
+        <w:rPr>
+          <w:rFonts w:ascii="Arial" w:hAnsi="Arial"/>
+        </w:rPr>
+      </w:r>
+    </w:p>
+    <w:p>
+      <w:pPr>
+        <w:pStyle w:val="Normal"/>
+        <w:bidi w:val="0"/>
+        <w:jc w:val="left"/>
+        <w:rPr>
+          <w:rFonts w:ascii="Arial" w:hAnsi="Arial"/>
+        </w:rPr>
+      </w:pPr>
+      <w:r>
+        <w:rPr>
+          <w:rFonts w:ascii="Arial" w:hAnsi="Arial"/>
+        </w:rPr>
+      </w:r>
+    </w:p>
+    <w:p>
+      <w:pPr>
+        <w:pStyle w:val="Normal"/>
+        <w:bidi w:val="0"/>
+        <w:jc w:val="left"/>
+        <w:rPr>
+          <w:rFonts w:ascii="Arial" w:hAnsi="Arial"/>
+        </w:rPr>
+      </w:pPr>
+      <w:r>
+        <w:rPr>
+          <w:rFonts w:ascii="Arial" w:hAnsi="Arial"/>
+        </w:rPr>
+      </w:r>
+    </w:p>
+    <w:p>
+      <w:pPr>
+        <w:pStyle w:val="Normal"/>
+        <w:bidi w:val="0"/>
+        <w:jc w:val="left"/>
+        <w:rPr>
+          <w:rFonts w:ascii="Arial" w:hAnsi="Arial"/>
+        </w:rPr>
+      </w:pPr>
+      <w:r>
+        <w:rPr>
+          <w:rFonts w:ascii="Arial" w:hAnsi="Arial"/>
+        </w:rPr>
+      </w:r>
+    </w:p>
+    <w:p>
+      <w:pPr>
+        <w:pStyle w:val="Normal"/>
+        <w:bidi w:val="0"/>
+        <w:jc w:val="left"/>
+        <w:rPr>
+          <w:rFonts w:ascii="Arial" w:hAnsi="Arial"/>
+        </w:rPr>
+      </w:pPr>
+      <w:r>
+        <w:rPr>
+          <w:rFonts w:ascii="Arial" w:hAnsi="Arial"/>
+        </w:rPr>
       </w:r>
     </w:p>
     <w:p>
@@ -964,9 +926,11 @@
         </w:rPr>
       </w:pPr>
       <w:r>
-        <w:rPr/>
+        <w:rPr>
+          <w:rFonts w:ascii="Arial" w:hAnsi="Arial"/>
+        </w:rPr>
         <w:drawing>
-          <wp:anchor behindDoc="0" distT="0" distB="0" distL="0" distR="0" simplePos="0" locked="0" layoutInCell="1" allowOverlap="1" relativeHeight="7">
+          <wp:anchor behindDoc="0" distT="0" distB="0" distL="0" distR="0" simplePos="0" locked="0" layoutInCell="1" allowOverlap="1" relativeHeight="6">
             <wp:simplePos x="0" y="0"/>
             <wp:positionH relativeFrom="column">
               <wp:align>center</wp:align>
@@ -1011,7 +975,7 @@
           </wp:anchor>
         </w:drawing>
         <w:drawing>
-          <wp:anchor behindDoc="0" distT="0" distB="0" distL="0" distR="0" simplePos="0" locked="0" layoutInCell="1" allowOverlap="1" relativeHeight="8">
+          <wp:anchor behindDoc="0" distT="0" distB="0" distL="0" distR="0" simplePos="0" locked="0" layoutInCell="1" allowOverlap="1" relativeHeight="7">
             <wp:simplePos x="0" y="0"/>
             <wp:positionH relativeFrom="column">
               <wp:posOffset>-15240</wp:posOffset>
@@ -1067,20 +1031,24 @@
         </w:rPr>
       </w:pPr>
       <w:r>
-        <w:rPr/>
-      </w:r>
-    </w:p>
-    <w:p>
-      <w:pPr>
-        <w:pStyle w:val="Normal"/>
-        <w:bidi w:val="0"/>
-        <w:jc w:val="left"/>
-        <w:rPr>
-          <w:rFonts w:ascii="Arial" w:hAnsi="Arial"/>
-        </w:rPr>
-      </w:pPr>
-      <w:r>
-        <w:rPr/>
+        <w:rPr>
+          <w:rFonts w:ascii="Arial" w:hAnsi="Arial"/>
+        </w:rPr>
+      </w:r>
+    </w:p>
+    <w:p>
+      <w:pPr>
+        <w:pStyle w:val="Normal"/>
+        <w:bidi w:val="0"/>
+        <w:jc w:val="left"/>
+        <w:rPr>
+          <w:rFonts w:ascii="Arial" w:hAnsi="Arial"/>
+        </w:rPr>
+      </w:pPr>
+      <w:r>
+        <w:rPr>
+          <w:rFonts w:ascii="Arial" w:hAnsi="Arial"/>
+        </w:rPr>
       </w:r>
     </w:p>
     <w:p>
@@ -1107,21 +1075,1427 @@
         </w:rPr>
       </w:pPr>
       <w:r>
-        <w:rPr/>
+        <w:rPr>
+          <w:rFonts w:ascii="Arial" w:hAnsi="Arial"/>
+        </w:rPr>
       </w:r>
     </w:p>
     <w:p>
       <w:pPr>
         <w:pStyle w:val="Heading2"/>
+        <w:numPr>
+          <w:ilvl w:val="1"/>
+          <w:numId w:val="2"/>
+        </w:numPr>
+        <w:rPr/>
+      </w:pPr>
+      <w:r>
+        <w:rPr>
+          <w:rFonts w:ascii="Arial" w:hAnsi="Arial"/>
+        </w:rPr>
+        <w:t xml:space="preserve">Bug </w:t>
+      </w:r>
+      <w:r>
+        <w:rPr>
+          <w:rFonts w:ascii="Arial" w:hAnsi="Arial"/>
+        </w:rPr>
+        <w:t>2</w:t>
+      </w:r>
+      <w:r>
+        <w:rPr>
+          <w:rFonts w:ascii="Arial" w:hAnsi="Arial"/>
+        </w:rPr>
+        <w:t xml:space="preserve"> – Incorrect </w:t>
+      </w:r>
+      <w:r>
+        <w:rPr>
+          <w:rFonts w:eastAsia="Microsoft YaHei" w:cs="Mangal" w:ascii="Arial" w:hAnsi="Arial"/>
+          <w:b/>
+          <w:bCs/>
+          <w:sz w:val="32"/>
+          <w:szCs w:val="32"/>
+        </w:rPr>
+        <w:t>Fine Amount Levied</w:t>
+      </w:r>
+      <w:r>
+        <w:rPr>
+          <w:rFonts w:ascii="Arial" w:hAnsi="Arial"/>
+        </w:rPr>
+        <w:t>:</w:t>
+      </w:r>
+    </w:p>
+    <w:p>
+      <w:pPr>
+        <w:pStyle w:val="TextBody"/>
+        <w:numPr>
+          <w:ilvl w:val="0"/>
+          <w:numId w:val="2"/>
+        </w:numPr>
+        <w:rPr/>
+      </w:pPr>
+      <w:r>
+        <w:rPr>
+          <w:rFonts w:ascii="Arial" w:hAnsi="Arial"/>
+        </w:rPr>
+        <w:t>When a fine is incurred, the amount of the fine reported is half the amount intended</w:t>
+      </w:r>
+    </w:p>
+    <w:p>
+      <w:pPr>
+        <w:pStyle w:val="TextBody"/>
+        <w:numPr>
+          <w:ilvl w:val="0"/>
+          <w:numId w:val="2"/>
+        </w:numPr>
+        <w:rPr/>
+      </w:pPr>
+      <w:r>
+        <w:rPr>
+          <w:rFonts w:ascii="Arial" w:hAnsi="Arial"/>
+        </w:rPr>
+        <w:t>Replication:</w:t>
+      </w:r>
+    </w:p>
+    <w:p>
+      <w:pPr>
+        <w:pStyle w:val="TextBody"/>
+        <w:numPr>
+          <w:ilvl w:val="0"/>
+          <w:numId w:val="2"/>
+        </w:numPr>
+        <w:rPr/>
+      </w:pPr>
+      <w:r>
+        <w:rPr>
+          <w:rFonts w:ascii="Arial" w:hAnsi="Arial"/>
+        </w:rPr>
+        <w:drawing>
+          <wp:inline distT="0" distB="0" distL="0" distR="0">
+            <wp:extent cx="4394200" cy="3632200"/>
+            <wp:effectExtent l="0" t="0" r="0" b="0"/>
+            <wp:docPr id="8" name="Picture 2" descr=""/>
+            <wp:cNvGraphicFramePr>
+              <a:graphicFrameLocks xmlns:a="http://schemas.openxmlformats.org/drawingml/2006/main" noChangeAspect="1"/>
+            </wp:cNvGraphicFramePr>
+            <a:graphic xmlns:a="http://schemas.openxmlformats.org/drawingml/2006/main">
+              <a:graphicData uri="http://schemas.openxmlformats.org/drawingml/2006/picture">
+                <pic:pic xmlns:pic="http://schemas.openxmlformats.org/drawingml/2006/picture">
+                  <pic:nvPicPr>
+                    <pic:cNvPr id="8" name="Picture 2" descr=""/>
+                    <pic:cNvPicPr>
+                      <a:picLocks noChangeAspect="1" noChangeArrowheads="1"/>
+                    </pic:cNvPicPr>
+                  </pic:nvPicPr>
+                  <pic:blipFill>
+                    <a:blip r:embed="rId9"/>
+                    <a:stretch>
+                      <a:fillRect/>
+                    </a:stretch>
+                  </pic:blipFill>
+                  <pic:spPr bwMode="auto">
+                    <a:xfrm>
+                      <a:off x="0" y="0"/>
+                      <a:ext cx="4394200" cy="3632200"/>
+                    </a:xfrm>
+                    <a:prstGeom prst="rect">
+                      <a:avLst/>
+                    </a:prstGeom>
+                  </pic:spPr>
+                </pic:pic>
+              </a:graphicData>
+            </a:graphic>
+          </wp:inline>
+        </w:drawing>
+      </w:r>
+    </w:p>
+    <w:p>
+      <w:pPr>
+        <w:pStyle w:val="TextBody"/>
+        <w:numPr>
+          <w:ilvl w:val="0"/>
+          <w:numId w:val="2"/>
+        </w:numPr>
+        <w:rPr/>
+      </w:pPr>
+      <w:r>
+        <w:rPr/>
+        <w:t>Simplification:</w:t>
+      </w:r>
+    </w:p>
+    <w:p>
+      <w:pPr>
+        <w:pStyle w:val="TextBody"/>
+        <w:numPr>
+          <w:ilvl w:val="0"/>
+          <w:numId w:val="2"/>
+        </w:numPr>
+        <w:rPr>
+          <w:rFonts w:ascii="Arial" w:hAnsi="Arial"/>
+        </w:rPr>
+      </w:pPr>
+      <w:r>
+        <w:rPr>
+          <w:rFonts w:ascii="Arial" w:hAnsi="Arial"/>
+        </w:rPr>
+        <w:t>H0 – problem in library.calculateOverDueFine</w:t>
+      </w:r>
+    </w:p>
+    <w:p>
+      <w:pPr>
+        <w:pStyle w:val="TextBody"/>
+        <w:numPr>
+          <w:ilvl w:val="0"/>
+          <w:numId w:val="2"/>
+        </w:numPr>
+        <w:rPr/>
+      </w:pPr>
+      <w:r>
+        <w:rPr/>
+        <w:t>T0 – check if days overdue amount correct in method</w:t>
+      </w:r>
+    </w:p>
+    <w:p>
+      <w:pPr>
+        <w:pStyle w:val="TextBody"/>
+        <w:numPr>
+          <w:ilvl w:val="0"/>
+          <w:numId w:val="2"/>
+        </w:numPr>
+        <w:rPr>
+          <w:rFonts w:ascii="Arial" w:hAnsi="Arial"/>
+        </w:rPr>
+      </w:pPr>
+      <w:r>
+        <w:rPr>
+          <w:rFonts w:ascii="Arial" w:hAnsi="Arial"/>
+        </w:rPr>
+        <w:t>After play – Patron is not issued a fine even though the loan is one day overdue</w:t>
+      </w:r>
+    </w:p>
+    <w:p>
+      <w:pPr>
+        <w:pStyle w:val="TextBody"/>
+        <w:numPr>
+          <w:ilvl w:val="0"/>
+          <w:numId w:val="2"/>
+        </w:numPr>
+        <w:rPr/>
+      </w:pPr>
+      <w:r>
+        <w:rPr>
+          <w:rFonts w:ascii="Arial" w:hAnsi="Arial"/>
+        </w:rPr>
+        <w:t xml:space="preserve">R0 – loan sane before run (one day overdue), amount of days overdue is returned as </w:t>
+      </w:r>
+      <w:r>
+        <w:rPr>
+          <w:rFonts w:ascii="Arial" w:hAnsi="Arial"/>
+        </w:rPr>
+        <w:t>half of the expected amount</w:t>
+      </w:r>
+    </w:p>
+    <w:p>
+      <w:pPr>
+        <w:pStyle w:val="TextBody"/>
+        <w:numPr>
+          <w:ilvl w:val="0"/>
+          <w:numId w:val="2"/>
+        </w:numPr>
+        <w:rPr>
+          <w:rFonts w:ascii="Arial" w:hAnsi="Arial"/>
+        </w:rPr>
+      </w:pPr>
+      <w:r>
+        <w:rPr>
+          <w:rFonts w:ascii="Arial" w:hAnsi="Arial"/>
+        </w:rPr>
+        <w:t>Hypothesis busted – bug must be in days overdue calculation (Calendar.getDaysDifference)</w:t>
+      </w:r>
+    </w:p>
+    <w:p>
+      <w:pPr>
+        <w:pStyle w:val="TextBody"/>
+        <w:numPr>
+          <w:ilvl w:val="0"/>
+          <w:numId w:val="2"/>
+        </w:numPr>
+        <w:rPr>
+          <w:rFonts w:ascii="Arial" w:hAnsi="Arial"/>
+        </w:rPr>
+      </w:pPr>
+      <w:r>
+        <w:rPr>
+          <w:rFonts w:ascii="Arial" w:hAnsi="Arial"/>
+        </w:rPr>
+      </w:r>
+    </w:p>
+    <w:p>
+      <w:pPr>
+        <w:pStyle w:val="TextBody"/>
+        <w:numPr>
+          <w:ilvl w:val="0"/>
+          <w:numId w:val="2"/>
+        </w:numPr>
+        <w:rPr>
+          <w:rFonts w:ascii="Arial" w:hAnsi="Arial"/>
+        </w:rPr>
+      </w:pPr>
+      <w:r>
+        <w:rPr>
+          <w:rFonts w:ascii="Arial" w:hAnsi="Arial"/>
+        </w:rPr>
+        <w:t xml:space="preserve">H1 – Calendar.getDaysDifference </w:t>
+      </w:r>
+      <w:r>
+        <w:rPr>
+          <w:rFonts w:ascii="Arial" w:hAnsi="Arial"/>
+        </w:rPr>
+        <w:t>not returning correct day</w:t>
+      </w:r>
+    </w:p>
+    <w:p>
+      <w:pPr>
+        <w:pStyle w:val="TextBody"/>
+        <w:numPr>
+          <w:ilvl w:val="0"/>
+          <w:numId w:val="2"/>
+        </w:numPr>
+        <w:rPr>
+          <w:rFonts w:ascii="Arial" w:hAnsi="Arial"/>
+        </w:rPr>
+      </w:pPr>
+      <w:r>
+        <w:rPr>
+          <w:rFonts w:ascii="Arial" w:hAnsi="Arial"/>
+        </w:rPr>
+        <w:t>T1 – check if amount of days difference between current date and loan date is correct</w:t>
+      </w:r>
+    </w:p>
+    <w:p>
+      <w:pPr>
+        <w:pStyle w:val="TextBody"/>
+        <w:numPr>
+          <w:ilvl w:val="0"/>
+          <w:numId w:val="2"/>
+        </w:numPr>
+        <w:rPr>
+          <w:rFonts w:ascii="Arial" w:hAnsi="Arial"/>
+        </w:rPr>
+      </w:pPr>
+      <w:r>
+        <w:rPr>
+          <w:rFonts w:ascii="Arial" w:hAnsi="Arial"/>
+        </w:rPr>
+        <w:t xml:space="preserve">R1: loan sane before run (one day overdue), difference in milliseconds is correct yet difference in days in incorrect. </w:t>
+      </w:r>
+    </w:p>
+    <w:p>
+      <w:pPr>
+        <w:pStyle w:val="TextBody"/>
+        <w:numPr>
+          <w:ilvl w:val="0"/>
+          <w:numId w:val="2"/>
+        </w:numPr>
+        <w:rPr>
+          <w:rFonts w:ascii="Arial" w:hAnsi="Arial"/>
+        </w:rPr>
+      </w:pPr>
+      <w:r>
+        <w:rPr>
+          <w:rFonts w:ascii="Arial" w:hAnsi="Arial"/>
+        </w:rPr>
+        <w:drawing>
+          <wp:anchor behindDoc="0" distT="0" distB="0" distL="0" distR="0" simplePos="0" locked="0" layoutInCell="1" allowOverlap="1" relativeHeight="10">
+            <wp:simplePos x="0" y="0"/>
+            <wp:positionH relativeFrom="column">
+              <wp:posOffset>-15240</wp:posOffset>
+            </wp:positionH>
+            <wp:positionV relativeFrom="paragraph">
+              <wp:posOffset>-61595</wp:posOffset>
+            </wp:positionV>
+            <wp:extent cx="2914650" cy="419100"/>
+            <wp:effectExtent l="0" t="0" r="0" b="0"/>
+            <wp:wrapSquare wrapText="largest"/>
+            <wp:docPr id="9" name="Image7" descr=""/>
+            <wp:cNvGraphicFramePr>
+              <a:graphicFrameLocks xmlns:a="http://schemas.openxmlformats.org/drawingml/2006/main" noChangeAspect="1"/>
+            </wp:cNvGraphicFramePr>
+            <a:graphic xmlns:a="http://schemas.openxmlformats.org/drawingml/2006/main">
+              <a:graphicData uri="http://schemas.openxmlformats.org/drawingml/2006/picture">
+                <pic:pic xmlns:pic="http://schemas.openxmlformats.org/drawingml/2006/picture">
+                  <pic:nvPicPr>
+                    <pic:cNvPr id="9" name="Image7" descr=""/>
+                    <pic:cNvPicPr>
+                      <a:picLocks noChangeAspect="1" noChangeArrowheads="1"/>
+                    </pic:cNvPicPr>
+                  </pic:nvPicPr>
+                  <pic:blipFill>
+                    <a:blip r:embed="rId10"/>
+                    <a:stretch>
+                      <a:fillRect/>
+                    </a:stretch>
+                  </pic:blipFill>
+                  <pic:spPr bwMode="auto">
+                    <a:xfrm>
+                      <a:off x="0" y="0"/>
+                      <a:ext cx="2914650" cy="419100"/>
+                    </a:xfrm>
+                    <a:prstGeom prst="rect">
+                      <a:avLst/>
+                    </a:prstGeom>
+                  </pic:spPr>
+                </pic:pic>
+              </a:graphicData>
+            </a:graphic>
+          </wp:anchor>
+        </w:drawing>
+      </w:r>
+    </w:p>
+    <w:p>
+      <w:pPr>
+        <w:pStyle w:val="TextBody"/>
+        <w:rPr>
+          <w:rFonts w:ascii="Arial" w:hAnsi="Arial"/>
+        </w:rPr>
+      </w:pPr>
+      <w:r>
+        <w:rPr>
+          <w:rFonts w:ascii="Arial" w:hAnsi="Arial"/>
+        </w:rPr>
+      </w:r>
+    </w:p>
+    <w:p>
+      <w:pPr>
+        <w:pStyle w:val="TextBody"/>
+        <w:rPr>
+          <w:rFonts w:ascii="Arial" w:hAnsi="Arial"/>
+        </w:rPr>
+      </w:pPr>
+      <w:r>
+        <w:rPr>
+          <w:rFonts w:ascii="Arial" w:hAnsi="Arial"/>
+        </w:rPr>
+        <w:drawing>
+          <wp:anchor behindDoc="0" distT="0" distB="0" distL="0" distR="0" simplePos="0" locked="0" layoutInCell="1" allowOverlap="1" relativeHeight="11">
+            <wp:simplePos x="0" y="0"/>
+            <wp:positionH relativeFrom="column">
+              <wp:posOffset>50165</wp:posOffset>
+            </wp:positionH>
+            <wp:positionV relativeFrom="paragraph">
+              <wp:posOffset>-102870</wp:posOffset>
+            </wp:positionV>
+            <wp:extent cx="6287135" cy="1114425"/>
+            <wp:effectExtent l="0" t="0" r="0" b="0"/>
+            <wp:wrapSquare wrapText="largest"/>
+            <wp:docPr id="10" name="Image8" descr=""/>
+            <wp:cNvGraphicFramePr>
+              <a:graphicFrameLocks xmlns:a="http://schemas.openxmlformats.org/drawingml/2006/main" noChangeAspect="1"/>
+            </wp:cNvGraphicFramePr>
+            <a:graphic xmlns:a="http://schemas.openxmlformats.org/drawingml/2006/main">
+              <a:graphicData uri="http://schemas.openxmlformats.org/drawingml/2006/picture">
+                <pic:pic xmlns:pic="http://schemas.openxmlformats.org/drawingml/2006/picture">
+                  <pic:nvPicPr>
+                    <pic:cNvPr id="10" name="Image8" descr=""/>
+                    <pic:cNvPicPr>
+                      <a:picLocks noChangeAspect="1" noChangeArrowheads="1"/>
+                    </pic:cNvPicPr>
+                  </pic:nvPicPr>
+                  <pic:blipFill>
+                    <a:blip r:embed="rId11"/>
+                    <a:stretch>
+                      <a:fillRect/>
+                    </a:stretch>
+                  </pic:blipFill>
+                  <pic:spPr bwMode="auto">
+                    <a:xfrm>
+                      <a:off x="0" y="0"/>
+                      <a:ext cx="6287135" cy="1114425"/>
+                    </a:xfrm>
+                    <a:prstGeom prst="rect">
+                      <a:avLst/>
+                    </a:prstGeom>
+                  </pic:spPr>
+                </pic:pic>
+              </a:graphicData>
+            </a:graphic>
+          </wp:anchor>
+        </w:drawing>
+      </w:r>
+    </w:p>
+    <w:p>
+      <w:pPr>
+        <w:pStyle w:val="TextBody"/>
+        <w:numPr>
+          <w:ilvl w:val="0"/>
+          <w:numId w:val="2"/>
+        </w:numPr>
+        <w:rPr>
+          <w:rFonts w:ascii="Arial" w:hAnsi="Arial"/>
+        </w:rPr>
+      </w:pPr>
+      <w:r>
+        <w:rPr>
+          <w:rFonts w:ascii="Arial" w:hAnsi="Arial"/>
+        </w:rPr>
+        <w:t>Hypothesis confirmed – bug is in Calendar.getDaysDifference</w:t>
+      </w:r>
+    </w:p>
+    <w:p>
+      <w:pPr>
+        <w:pStyle w:val="TextBody"/>
+        <w:numPr>
+          <w:ilvl w:val="0"/>
+          <w:numId w:val="2"/>
+        </w:numPr>
+        <w:rPr>
+          <w:rFonts w:ascii="Arial" w:hAnsi="Arial"/>
+        </w:rPr>
+      </w:pPr>
+      <w:r>
+        <w:rPr>
+          <w:rFonts w:ascii="Arial" w:hAnsi="Arial"/>
+        </w:rPr>
+      </w:r>
+    </w:p>
+    <w:p>
+      <w:pPr>
+        <w:pStyle w:val="TextBody"/>
+        <w:numPr>
+          <w:ilvl w:val="0"/>
+          <w:numId w:val="2"/>
+        </w:numPr>
+        <w:rPr/>
+      </w:pPr>
+      <w:r>
+        <w:rPr>
+          <w:rFonts w:ascii="Arial" w:hAnsi="Arial"/>
+        </w:rPr>
+        <w:t xml:space="preserve">H2 – diffDays calculation is incorrect </w:t>
+      </w:r>
+      <w:r>
+        <w:rPr>
+          <w:rFonts w:ascii="Arial" w:hAnsi="Arial"/>
+        </w:rPr>
+        <w:t>due to incorrect values</w:t>
+      </w:r>
+    </w:p>
+    <w:p>
+      <w:pPr>
+        <w:pStyle w:val="TextBody"/>
+        <w:numPr>
+          <w:ilvl w:val="0"/>
+          <w:numId w:val="2"/>
+        </w:numPr>
+        <w:rPr>
+          <w:rFonts w:ascii="Arial" w:hAnsi="Arial"/>
+        </w:rPr>
+      </w:pPr>
+      <w:r>
+        <w:rPr>
+          <w:rFonts w:ascii="Arial" w:hAnsi="Arial"/>
+        </w:rPr>
+        <w:t>T</w:t>
+      </w:r>
+      <w:r>
+        <w:rPr>
+          <w:rFonts w:ascii="Arial" w:hAnsi="Arial"/>
+        </w:rPr>
+        <w:t>2</w:t>
+      </w:r>
+      <w:r>
+        <w:rPr>
+          <w:rFonts w:ascii="Arial" w:hAnsi="Arial"/>
+        </w:rPr>
+        <w:t xml:space="preserve"> – ensure that all values are correct going into the diffDays calculation</w:t>
+      </w:r>
+    </w:p>
+    <w:p>
+      <w:pPr>
+        <w:pStyle w:val="Normal"/>
+        <w:numPr>
+          <w:ilvl w:val="0"/>
+          <w:numId w:val="2"/>
+        </w:numPr>
+        <w:rPr>
+          <w:rFonts w:ascii="Arial" w:hAnsi="Arial"/>
+        </w:rPr>
+      </w:pPr>
+      <w:r>
+        <w:rPr>
+          <w:rFonts w:ascii="Arial" w:hAnsi="Arial"/>
+        </w:rPr>
+        <w:t>R2 – the milliseconds difference is correct yet the MILLIS_PER_DAY variable is double what it should be: it should be 86400000 instead of 172800000</w:t>
+      </w:r>
+    </w:p>
+    <w:p>
+      <w:pPr>
+        <w:pStyle w:val="Normal"/>
+        <w:numPr>
+          <w:ilvl w:val="0"/>
+          <w:numId w:val="2"/>
+        </w:numPr>
+        <w:rPr>
+          <w:rFonts w:ascii="Arial" w:hAnsi="Arial"/>
+        </w:rPr>
+      </w:pPr>
+      <w:r>
+        <w:rPr/>
+      </w:r>
+    </w:p>
+    <w:p>
+      <w:pPr>
+        <w:pStyle w:val="Normal"/>
+        <w:numPr>
+          <w:ilvl w:val="0"/>
+          <w:numId w:val="2"/>
+        </w:numPr>
+        <w:rPr/>
+      </w:pPr>
+      <w:r>
+        <w:rPr>
+          <w:rFonts w:ascii="Arial" w:hAnsi="Arial"/>
+        </w:rPr>
+        <w:t xml:space="preserve">Hypothesis confirmed – </w:t>
+      </w:r>
+      <w:r>
+        <w:rPr>
+          <w:rFonts w:ascii="Arial" w:hAnsi="Arial"/>
+        </w:rPr>
+        <w:t>T</w:t>
+      </w:r>
+      <w:r>
+        <w:rPr>
+          <w:rFonts w:ascii="Arial" w:hAnsi="Arial"/>
+        </w:rPr>
+        <w:t>he calculation of diffDays is incorrect due to the incorrect MILLIS_PER_DAY variable.</w:t>
+      </w:r>
+    </w:p>
+    <w:p>
+      <w:pPr>
+        <w:pStyle w:val="Normal"/>
+        <w:numPr>
+          <w:ilvl w:val="0"/>
+          <w:numId w:val="2"/>
+        </w:numPr>
+        <w:rPr>
+          <w:rFonts w:ascii="Arial" w:hAnsi="Arial"/>
+        </w:rPr>
+      </w:pPr>
+      <w:r>
+        <w:rPr/>
+      </w:r>
+    </w:p>
+    <w:p>
+      <w:pPr>
+        <w:pStyle w:val="TextBody"/>
+        <w:numPr>
+          <w:ilvl w:val="0"/>
+          <w:numId w:val="2"/>
+        </w:numPr>
+        <w:rPr>
+          <w:rFonts w:ascii="Arial" w:hAnsi="Arial"/>
+        </w:rPr>
+      </w:pPr>
+      <w:r>
+        <w:rPr>
+          <w:rFonts w:ascii="Arial" w:hAnsi="Arial"/>
+        </w:rPr>
+        <w:t>Simplification test:</w:t>
+      </w:r>
+    </w:p>
+    <w:p>
+      <w:pPr>
+        <w:pStyle w:val="TextBody"/>
+        <w:numPr>
+          <w:ilvl w:val="0"/>
+          <w:numId w:val="2"/>
+        </w:numPr>
+        <w:rPr/>
+      </w:pPr>
+      <w:r>
+        <w:rPr>
+          <w:rFonts w:ascii="Arial" w:hAnsi="Arial"/>
+        </w:rPr>
+        <w:t>test/library/entities/IncorrectFineAmountLeviedTest.java</w:t>
+      </w:r>
+    </w:p>
+    <w:p>
+      <w:pPr>
+        <w:pStyle w:val="TextBody"/>
+        <w:numPr>
+          <w:ilvl w:val="0"/>
+          <w:numId w:val="2"/>
+        </w:numPr>
+        <w:rPr>
+          <w:rFonts w:ascii="Arial" w:hAnsi="Arial"/>
+        </w:rPr>
+      </w:pPr>
+      <w:r>
+        <w:rPr/>
+      </w:r>
+    </w:p>
+    <w:p>
+      <w:pPr>
+        <w:pStyle w:val="Normal"/>
+        <w:numPr>
+          <w:ilvl w:val="0"/>
+          <w:numId w:val="2"/>
+        </w:numPr>
+        <w:rPr>
+          <w:rFonts w:ascii="Arial" w:hAnsi="Arial"/>
+        </w:rPr>
+      </w:pPr>
+      <w:r>
+        <w:rPr/>
+      </w:r>
+    </w:p>
+    <w:p>
+      <w:pPr>
+        <w:pStyle w:val="Normal"/>
+        <w:numPr>
+          <w:ilvl w:val="0"/>
+          <w:numId w:val="2"/>
+        </w:numPr>
+        <w:rPr>
+          <w:rFonts w:ascii="Arial" w:hAnsi="Arial"/>
+        </w:rPr>
+      </w:pPr>
+      <w:r>
+        <w:rPr/>
+      </w:r>
+    </w:p>
+    <w:p>
+      <w:pPr>
+        <w:pStyle w:val="Normal"/>
+        <w:numPr>
+          <w:ilvl w:val="0"/>
+          <w:numId w:val="2"/>
+        </w:numPr>
+        <w:rPr>
+          <w:rFonts w:ascii="Arial" w:hAnsi="Arial"/>
+        </w:rPr>
+      </w:pPr>
+      <w:r>
+        <w:rPr/>
+      </w:r>
+    </w:p>
+    <w:p>
+      <w:pPr>
+        <w:pStyle w:val="Normal"/>
+        <w:numPr>
+          <w:ilvl w:val="0"/>
+          <w:numId w:val="2"/>
+        </w:numPr>
+        <w:rPr>
+          <w:rFonts w:ascii="Arial" w:hAnsi="Arial"/>
+        </w:rPr>
+      </w:pPr>
+      <w:r>
+        <w:rPr/>
+      </w:r>
+    </w:p>
+    <w:p>
+      <w:pPr>
+        <w:pStyle w:val="Normal"/>
+        <w:numPr>
+          <w:ilvl w:val="0"/>
+          <w:numId w:val="2"/>
+        </w:numPr>
+        <w:rPr>
+          <w:rFonts w:ascii="Arial" w:hAnsi="Arial"/>
+        </w:rPr>
+      </w:pPr>
+      <w:r>
+        <w:rPr/>
+      </w:r>
+    </w:p>
+    <w:p>
+      <w:pPr>
+        <w:pStyle w:val="Normal"/>
+        <w:numPr>
+          <w:ilvl w:val="0"/>
+          <w:numId w:val="2"/>
+        </w:numPr>
+        <w:rPr>
+          <w:rFonts w:ascii="Arial" w:hAnsi="Arial"/>
+        </w:rPr>
+      </w:pPr>
+      <w:r>
+        <w:rPr/>
+      </w:r>
+    </w:p>
+    <w:p>
+      <w:pPr>
+        <w:pStyle w:val="Normal"/>
+        <w:numPr>
+          <w:ilvl w:val="0"/>
+          <w:numId w:val="2"/>
+        </w:numPr>
+        <w:rPr>
+          <w:rFonts w:ascii="Arial" w:hAnsi="Arial"/>
+        </w:rPr>
+      </w:pPr>
+      <w:r>
+        <w:rPr/>
+      </w:r>
+    </w:p>
+    <w:p>
+      <w:pPr>
+        <w:pStyle w:val="Normal"/>
+        <w:numPr>
+          <w:ilvl w:val="0"/>
+          <w:numId w:val="2"/>
+        </w:numPr>
+        <w:rPr>
+          <w:rFonts w:ascii="Arial" w:hAnsi="Arial"/>
+        </w:rPr>
+      </w:pPr>
+      <w:r>
+        <w:rPr/>
+      </w:r>
+    </w:p>
+    <w:p>
+      <w:pPr>
+        <w:pStyle w:val="Normal"/>
+        <w:numPr>
+          <w:ilvl w:val="0"/>
+          <w:numId w:val="2"/>
+        </w:numPr>
+        <w:rPr>
+          <w:rFonts w:ascii="Arial" w:hAnsi="Arial"/>
+        </w:rPr>
+      </w:pPr>
+      <w:r>
+        <w:rPr/>
+      </w:r>
+    </w:p>
+    <w:p>
+      <w:pPr>
+        <w:pStyle w:val="Normal"/>
+        <w:numPr>
+          <w:ilvl w:val="0"/>
+          <w:numId w:val="2"/>
+        </w:numPr>
+        <w:rPr>
+          <w:rFonts w:ascii="Arial" w:hAnsi="Arial"/>
+        </w:rPr>
+      </w:pPr>
+      <w:r>
+        <w:rPr/>
+      </w:r>
+    </w:p>
+    <w:p>
+      <w:pPr>
+        <w:pStyle w:val="Normal"/>
+        <w:numPr>
+          <w:ilvl w:val="0"/>
+          <w:numId w:val="2"/>
+        </w:numPr>
+        <w:rPr>
+          <w:rFonts w:ascii="Arial" w:hAnsi="Arial"/>
+        </w:rPr>
+      </w:pPr>
+      <w:r>
+        <w:rPr/>
+      </w:r>
+    </w:p>
+    <w:p>
+      <w:pPr>
+        <w:pStyle w:val="Normal"/>
+        <w:numPr>
+          <w:ilvl w:val="0"/>
+          <w:numId w:val="2"/>
+        </w:numPr>
+        <w:rPr>
+          <w:rFonts w:ascii="Arial" w:hAnsi="Arial"/>
+        </w:rPr>
+      </w:pPr>
+      <w:r>
+        <w:rPr/>
+      </w:r>
+    </w:p>
+    <w:p>
+      <w:pPr>
+        <w:pStyle w:val="Normal"/>
+        <w:numPr>
+          <w:ilvl w:val="0"/>
+          <w:numId w:val="2"/>
+        </w:numPr>
+        <w:rPr/>
+      </w:pPr>
+      <w:r>
+        <w:rPr>
+          <w:rFonts w:ascii="Arial" w:hAnsi="Arial"/>
+        </w:rPr>
+        <w:t>H3 – Bug is in line 1</w:t>
+      </w:r>
+      <w:r>
+        <w:rPr>
+          <w:rFonts w:ascii="Arial" w:hAnsi="Arial"/>
+        </w:rPr>
+        <w:t>0</w:t>
+      </w:r>
+      <w:r>
+        <w:rPr>
+          <w:rFonts w:ascii="Arial" w:hAnsi="Arial"/>
+        </w:rPr>
+        <w:t xml:space="preserve"> – should m</w:t>
+      </w:r>
+      <w:r>
+        <w:rPr>
+          <w:rFonts w:ascii="Arial" w:hAnsi="Arial"/>
+        </w:rPr>
+        <w:t xml:space="preserve">ake </w:t>
+      </w:r>
+      <w:r>
+        <w:rPr>
+          <w:rFonts w:ascii="Arial" w:hAnsi="Arial"/>
+        </w:rPr>
+        <w:t>MILLIS_PER_DAY  86400000l</w:t>
+      </w:r>
+    </w:p>
+    <w:p>
+      <w:pPr>
+        <w:pStyle w:val="Normal"/>
+        <w:numPr>
+          <w:ilvl w:val="0"/>
+          <w:numId w:val="2"/>
+        </w:numPr>
+        <w:rPr/>
+      </w:pPr>
+      <w:r>
+        <w:rPr>
+          <w:rFonts w:ascii="Arial" w:hAnsi="Arial"/>
+        </w:rPr>
+        <w:t>Before:</w:t>
+      </w:r>
+    </w:p>
+    <w:p>
+      <w:pPr>
+        <w:pStyle w:val="Normal"/>
+        <w:numPr>
+          <w:ilvl w:val="0"/>
+          <w:numId w:val="2"/>
+        </w:numPr>
+        <w:rPr>
+          <w:rFonts w:ascii="Arial" w:hAnsi="Arial"/>
+        </w:rPr>
+      </w:pPr>
+      <w:r>
+        <w:rPr/>
+      </w:r>
+    </w:p>
+    <w:p>
+      <w:pPr>
+        <w:pStyle w:val="Normal"/>
+        <w:numPr>
+          <w:ilvl w:val="0"/>
+          <w:numId w:val="2"/>
+        </w:numPr>
+        <w:rPr>
+          <w:rFonts w:ascii="Arial" w:hAnsi="Arial"/>
+        </w:rPr>
+      </w:pPr>
+      <w:r>
+        <w:rPr/>
+        <w:drawing>
+          <wp:anchor behindDoc="0" distT="0" distB="0" distL="0" distR="0" simplePos="0" locked="0" layoutInCell="1" allowOverlap="1" relativeHeight="12">
+            <wp:simplePos x="0" y="0"/>
+            <wp:positionH relativeFrom="column">
+              <wp:posOffset>-72390</wp:posOffset>
+            </wp:positionH>
+            <wp:positionV relativeFrom="paragraph">
+              <wp:posOffset>45720</wp:posOffset>
+            </wp:positionV>
+            <wp:extent cx="5010785" cy="914400"/>
+            <wp:effectExtent l="0" t="0" r="0" b="0"/>
+            <wp:wrapSquare wrapText="largest"/>
+            <wp:docPr id="11" name="Image10" descr=""/>
+            <wp:cNvGraphicFramePr>
+              <a:graphicFrameLocks xmlns:a="http://schemas.openxmlformats.org/drawingml/2006/main" noChangeAspect="1"/>
+            </wp:cNvGraphicFramePr>
+            <a:graphic xmlns:a="http://schemas.openxmlformats.org/drawingml/2006/main">
+              <a:graphicData uri="http://schemas.openxmlformats.org/drawingml/2006/picture">
+                <pic:pic xmlns:pic="http://schemas.openxmlformats.org/drawingml/2006/picture">
+                  <pic:nvPicPr>
+                    <pic:cNvPr id="11" name="Image10" descr=""/>
+                    <pic:cNvPicPr>
+                      <a:picLocks noChangeAspect="1" noChangeArrowheads="1"/>
+                    </pic:cNvPicPr>
+                  </pic:nvPicPr>
+                  <pic:blipFill>
+                    <a:blip r:embed="rId12"/>
+                    <a:stretch>
+                      <a:fillRect/>
+                    </a:stretch>
+                  </pic:blipFill>
+                  <pic:spPr bwMode="auto">
+                    <a:xfrm>
+                      <a:off x="0" y="0"/>
+                      <a:ext cx="5010785" cy="914400"/>
+                    </a:xfrm>
+                    <a:prstGeom prst="rect">
+                      <a:avLst/>
+                    </a:prstGeom>
+                  </pic:spPr>
+                </pic:pic>
+              </a:graphicData>
+            </a:graphic>
+          </wp:anchor>
+        </w:drawing>
+      </w:r>
+    </w:p>
+    <w:p>
+      <w:pPr>
+        <w:pStyle w:val="Normal"/>
+        <w:numPr>
+          <w:ilvl w:val="0"/>
+          <w:numId w:val="2"/>
+        </w:numPr>
+        <w:rPr>
+          <w:rFonts w:ascii="Arial" w:hAnsi="Arial"/>
+        </w:rPr>
+      </w:pPr>
+      <w:r>
+        <w:rPr/>
+      </w:r>
+    </w:p>
+    <w:p>
+      <w:pPr>
+        <w:pStyle w:val="Normal"/>
+        <w:numPr>
+          <w:ilvl w:val="0"/>
+          <w:numId w:val="2"/>
+        </w:numPr>
+        <w:rPr>
+          <w:rFonts w:ascii="Arial" w:hAnsi="Arial"/>
+        </w:rPr>
+      </w:pPr>
+      <w:r>
+        <w:rPr/>
+      </w:r>
+    </w:p>
+    <w:p>
+      <w:pPr>
+        <w:pStyle w:val="Normal"/>
+        <w:numPr>
+          <w:ilvl w:val="0"/>
+          <w:numId w:val="2"/>
+        </w:numPr>
+        <w:rPr>
+          <w:rFonts w:ascii="Arial" w:hAnsi="Arial"/>
+        </w:rPr>
+      </w:pPr>
+      <w:r>
+        <w:rPr/>
+      </w:r>
+    </w:p>
+    <w:p>
+      <w:pPr>
+        <w:pStyle w:val="Normal"/>
+        <w:numPr>
+          <w:ilvl w:val="0"/>
+          <w:numId w:val="2"/>
+        </w:numPr>
+        <w:rPr>
+          <w:rFonts w:ascii="Arial" w:hAnsi="Arial"/>
+        </w:rPr>
+      </w:pPr>
+      <w:r>
+        <w:rPr/>
+      </w:r>
+    </w:p>
+    <w:p>
+      <w:pPr>
+        <w:pStyle w:val="Normal"/>
+        <w:numPr>
+          <w:ilvl w:val="0"/>
+          <w:numId w:val="2"/>
+        </w:numPr>
+        <w:rPr>
+          <w:rFonts w:ascii="Arial" w:hAnsi="Arial"/>
+        </w:rPr>
+      </w:pPr>
+      <w:r>
+        <w:rPr/>
+      </w:r>
+    </w:p>
+    <w:p>
+      <w:pPr>
+        <w:pStyle w:val="Normal"/>
+        <w:numPr>
+          <w:ilvl w:val="0"/>
+          <w:numId w:val="2"/>
+        </w:numPr>
+        <w:rPr>
+          <w:rFonts w:ascii="Arial" w:hAnsi="Arial"/>
+        </w:rPr>
+      </w:pPr>
+      <w:r>
+        <w:rPr/>
+        <w:drawing>
+          <wp:anchor behindDoc="0" distT="0" distB="0" distL="0" distR="0" simplePos="0" locked="0" layoutInCell="1" allowOverlap="1" relativeHeight="13">
+            <wp:simplePos x="0" y="0"/>
+            <wp:positionH relativeFrom="column">
+              <wp:align>center</wp:align>
+            </wp:positionH>
+            <wp:positionV relativeFrom="paragraph">
+              <wp:posOffset>635</wp:posOffset>
+            </wp:positionV>
+            <wp:extent cx="6332220" cy="925830"/>
+            <wp:effectExtent l="0" t="0" r="0" b="0"/>
+            <wp:wrapSquare wrapText="largest"/>
+            <wp:docPr id="12" name="Image9" descr=""/>
+            <wp:cNvGraphicFramePr>
+              <a:graphicFrameLocks xmlns:a="http://schemas.openxmlformats.org/drawingml/2006/main" noChangeAspect="1"/>
+            </wp:cNvGraphicFramePr>
+            <a:graphic xmlns:a="http://schemas.openxmlformats.org/drawingml/2006/main">
+              <a:graphicData uri="http://schemas.openxmlformats.org/drawingml/2006/picture">
+                <pic:pic xmlns:pic="http://schemas.openxmlformats.org/drawingml/2006/picture">
+                  <pic:nvPicPr>
+                    <pic:cNvPr id="12" name="Image9" descr=""/>
+                    <pic:cNvPicPr>
+                      <a:picLocks noChangeAspect="1" noChangeArrowheads="1"/>
+                    </pic:cNvPicPr>
+                  </pic:nvPicPr>
+                  <pic:blipFill>
+                    <a:blip r:embed="rId13"/>
+                    <a:stretch>
+                      <a:fillRect/>
+                    </a:stretch>
+                  </pic:blipFill>
+                  <pic:spPr bwMode="auto">
+                    <a:xfrm>
+                      <a:off x="0" y="0"/>
+                      <a:ext cx="6332220" cy="925830"/>
+                    </a:xfrm>
+                    <a:prstGeom prst="rect">
+                      <a:avLst/>
+                    </a:prstGeom>
+                  </pic:spPr>
+                </pic:pic>
+              </a:graphicData>
+            </a:graphic>
+          </wp:anchor>
+        </w:drawing>
+      </w:r>
+    </w:p>
+    <w:p>
+      <w:pPr>
+        <w:pStyle w:val="Normal"/>
+        <w:numPr>
+          <w:ilvl w:val="0"/>
+          <w:numId w:val="2"/>
+        </w:numPr>
+        <w:rPr>
+          <w:rFonts w:ascii="Arial" w:hAnsi="Arial"/>
+        </w:rPr>
+      </w:pPr>
+      <w:r>
+        <w:rPr/>
+      </w:r>
+    </w:p>
+    <w:p>
+      <w:pPr>
+        <w:pStyle w:val="Normal"/>
+        <w:numPr>
+          <w:ilvl w:val="0"/>
+          <w:numId w:val="2"/>
+        </w:numPr>
+        <w:rPr>
+          <w:rFonts w:ascii="Arial" w:hAnsi="Arial"/>
+        </w:rPr>
+      </w:pPr>
+      <w:r>
+        <w:rPr/>
+      </w:r>
+    </w:p>
+    <w:p>
+      <w:pPr>
+        <w:pStyle w:val="Normal"/>
+        <w:numPr>
+          <w:ilvl w:val="0"/>
+          <w:numId w:val="2"/>
+        </w:numPr>
+        <w:rPr/>
+      </w:pPr>
+      <w:r>
+        <w:rPr>
+          <w:rFonts w:ascii="Arial" w:hAnsi="Arial"/>
+        </w:rPr>
+        <w:t>After:</w:t>
+      </w:r>
+    </w:p>
+    <w:p>
+      <w:pPr>
+        <w:pStyle w:val="Normal"/>
+        <w:numPr>
+          <w:ilvl w:val="0"/>
+          <w:numId w:val="2"/>
+        </w:numPr>
+        <w:rPr>
+          <w:rFonts w:ascii="Arial" w:hAnsi="Arial"/>
+        </w:rPr>
+      </w:pPr>
+      <w:r>
+        <w:rPr/>
+        <w:drawing>
+          <wp:anchor behindDoc="0" distT="0" distB="0" distL="0" distR="0" simplePos="0" locked="0" layoutInCell="1" allowOverlap="1" relativeHeight="14">
+            <wp:simplePos x="0" y="0"/>
+            <wp:positionH relativeFrom="column">
+              <wp:posOffset>-10795</wp:posOffset>
+            </wp:positionH>
+            <wp:positionV relativeFrom="paragraph">
+              <wp:posOffset>51435</wp:posOffset>
+            </wp:positionV>
+            <wp:extent cx="4944110" cy="1028700"/>
+            <wp:effectExtent l="0" t="0" r="0" b="0"/>
+            <wp:wrapSquare wrapText="largest"/>
+            <wp:docPr id="13" name="Image11" descr=""/>
+            <wp:cNvGraphicFramePr>
+              <a:graphicFrameLocks xmlns:a="http://schemas.openxmlformats.org/drawingml/2006/main" noChangeAspect="1"/>
+            </wp:cNvGraphicFramePr>
+            <a:graphic xmlns:a="http://schemas.openxmlformats.org/drawingml/2006/main">
+              <a:graphicData uri="http://schemas.openxmlformats.org/drawingml/2006/picture">
+                <pic:pic xmlns:pic="http://schemas.openxmlformats.org/drawingml/2006/picture">
+                  <pic:nvPicPr>
+                    <pic:cNvPr id="13" name="Image11" descr=""/>
+                    <pic:cNvPicPr>
+                      <a:picLocks noChangeAspect="1" noChangeArrowheads="1"/>
+                    </pic:cNvPicPr>
+                  </pic:nvPicPr>
+                  <pic:blipFill>
+                    <a:blip r:embed="rId14"/>
+                    <a:stretch>
+                      <a:fillRect/>
+                    </a:stretch>
+                  </pic:blipFill>
+                  <pic:spPr bwMode="auto">
+                    <a:xfrm>
+                      <a:off x="0" y="0"/>
+                      <a:ext cx="4944110" cy="1028700"/>
+                    </a:xfrm>
+                    <a:prstGeom prst="rect">
+                      <a:avLst/>
+                    </a:prstGeom>
+                  </pic:spPr>
+                </pic:pic>
+              </a:graphicData>
+            </a:graphic>
+          </wp:anchor>
+        </w:drawing>
+      </w:r>
+    </w:p>
+    <w:p>
+      <w:pPr>
+        <w:pStyle w:val="Normal"/>
+        <w:numPr>
+          <w:ilvl w:val="0"/>
+          <w:numId w:val="2"/>
+        </w:numPr>
+        <w:rPr>
+          <w:rFonts w:ascii="Arial" w:hAnsi="Arial"/>
+        </w:rPr>
+      </w:pPr>
+      <w:r>
+        <w:rPr/>
+      </w:r>
+    </w:p>
+    <w:p>
+      <w:pPr>
+        <w:pStyle w:val="Normal"/>
+        <w:numPr>
+          <w:ilvl w:val="0"/>
+          <w:numId w:val="2"/>
+        </w:numPr>
+        <w:rPr>
+          <w:rFonts w:ascii="Arial" w:hAnsi="Arial"/>
+        </w:rPr>
+      </w:pPr>
+      <w:r>
+        <w:rPr/>
+      </w:r>
+    </w:p>
+    <w:p>
+      <w:pPr>
+        <w:pStyle w:val="Normal"/>
+        <w:numPr>
+          <w:ilvl w:val="0"/>
+          <w:numId w:val="2"/>
+        </w:numPr>
+        <w:rPr>
+          <w:rFonts w:ascii="Arial" w:hAnsi="Arial"/>
+        </w:rPr>
+      </w:pPr>
+      <w:r>
+        <w:rPr/>
+      </w:r>
+    </w:p>
+    <w:p>
+      <w:pPr>
+        <w:pStyle w:val="Normal"/>
+        <w:numPr>
+          <w:ilvl w:val="0"/>
+          <w:numId w:val="2"/>
+        </w:numPr>
+        <w:rPr>
+          <w:rFonts w:ascii="Arial" w:hAnsi="Arial"/>
+        </w:rPr>
+      </w:pPr>
+      <w:r>
+        <w:rPr/>
+      </w:r>
+    </w:p>
+    <w:p>
+      <w:pPr>
+        <w:pStyle w:val="Normal"/>
+        <w:numPr>
+          <w:ilvl w:val="0"/>
+          <w:numId w:val="2"/>
+        </w:numPr>
+        <w:rPr>
+          <w:rFonts w:ascii="Arial" w:hAnsi="Arial"/>
+        </w:rPr>
+      </w:pPr>
+      <w:r>
+        <w:rPr/>
+      </w:r>
+    </w:p>
+    <w:p>
+      <w:pPr>
+        <w:pStyle w:val="Normal"/>
+        <w:numPr>
+          <w:ilvl w:val="0"/>
+          <w:numId w:val="2"/>
+        </w:numPr>
+        <w:rPr>
+          <w:rFonts w:ascii="Arial" w:hAnsi="Arial"/>
+        </w:rPr>
+      </w:pPr>
+      <w:r>
+        <w:rPr/>
+      </w:r>
+    </w:p>
+    <w:p>
+      <w:pPr>
+        <w:pStyle w:val="Normal"/>
+        <w:numPr>
+          <w:ilvl w:val="0"/>
+          <w:numId w:val="2"/>
+        </w:numPr>
+        <w:rPr>
+          <w:rFonts w:ascii="Arial" w:hAnsi="Arial"/>
+        </w:rPr>
+      </w:pPr>
+      <w:r>
+        <w:rPr/>
+        <w:drawing>
+          <wp:anchor behindDoc="0" distT="0" distB="0" distL="0" distR="0" simplePos="0" locked="0" layoutInCell="1" allowOverlap="1" relativeHeight="15">
+            <wp:simplePos x="0" y="0"/>
+            <wp:positionH relativeFrom="column">
+              <wp:posOffset>27940</wp:posOffset>
+            </wp:positionH>
+            <wp:positionV relativeFrom="paragraph">
+              <wp:posOffset>13335</wp:posOffset>
+            </wp:positionV>
+            <wp:extent cx="2752725" cy="523875"/>
+            <wp:effectExtent l="0" t="0" r="0" b="0"/>
+            <wp:wrapSquare wrapText="largest"/>
+            <wp:docPr id="14" name="Image12" descr=""/>
+            <wp:cNvGraphicFramePr>
+              <a:graphicFrameLocks xmlns:a="http://schemas.openxmlformats.org/drawingml/2006/main" noChangeAspect="1"/>
+            </wp:cNvGraphicFramePr>
+            <a:graphic xmlns:a="http://schemas.openxmlformats.org/drawingml/2006/main">
+              <a:graphicData uri="http://schemas.openxmlformats.org/drawingml/2006/picture">
+                <pic:pic xmlns:pic="http://schemas.openxmlformats.org/drawingml/2006/picture">
+                  <pic:nvPicPr>
+                    <pic:cNvPr id="14" name="Image12" descr=""/>
+                    <pic:cNvPicPr>
+                      <a:picLocks noChangeAspect="1" noChangeArrowheads="1"/>
+                    </pic:cNvPicPr>
+                  </pic:nvPicPr>
+                  <pic:blipFill>
+                    <a:blip r:embed="rId15"/>
+                    <a:stretch>
+                      <a:fillRect/>
+                    </a:stretch>
+                  </pic:blipFill>
+                  <pic:spPr bwMode="auto">
+                    <a:xfrm>
+                      <a:off x="0" y="0"/>
+                      <a:ext cx="2752725" cy="523875"/>
+                    </a:xfrm>
+                    <a:prstGeom prst="rect">
+                      <a:avLst/>
+                    </a:prstGeom>
+                  </pic:spPr>
+                </pic:pic>
+              </a:graphicData>
+            </a:graphic>
+          </wp:anchor>
+        </w:drawing>
+      </w:r>
+    </w:p>
+    <w:p>
+      <w:pPr>
+        <w:pStyle w:val="Normal"/>
+        <w:numPr>
+          <w:ilvl w:val="0"/>
+          <w:numId w:val="2"/>
+        </w:numPr>
+        <w:rPr>
+          <w:rFonts w:ascii="Arial" w:hAnsi="Arial"/>
+        </w:rPr>
+      </w:pPr>
+      <w:r>
+        <w:rPr/>
+      </w:r>
+    </w:p>
+    <w:p>
+      <w:pPr>
+        <w:pStyle w:val="Normal"/>
+        <w:rPr>
+          <w:rFonts w:ascii="Arial" w:hAnsi="Arial"/>
+        </w:rPr>
+      </w:pPr>
+      <w:r>
+        <w:rPr/>
+      </w:r>
+    </w:p>
+    <w:p>
+      <w:pPr>
+        <w:pStyle w:val="Normal"/>
+        <w:rPr>
+          <w:rFonts w:ascii="Arial" w:hAnsi="Arial"/>
+        </w:rPr>
+      </w:pPr>
+      <w:r>
+        <w:rPr/>
+      </w:r>
+    </w:p>
+    <w:p>
+      <w:pPr>
+        <w:pStyle w:val="Normal"/>
+        <w:numPr>
+          <w:ilvl w:val="1"/>
+          <w:numId w:val="2"/>
+        </w:numPr>
         <w:bidi w:val="0"/>
         <w:spacing w:before="200" w:after="120"/>
         <w:jc w:val="left"/>
-        <w:rPr>
-          <w:rFonts w:ascii="Arial" w:hAnsi="Arial"/>
-        </w:rPr>
-      </w:pPr>
-      <w:r>
-        <w:rPr/>
+        <w:rPr/>
+      </w:pPr>
+      <w:r>
+        <w:rPr>
+          <w:rFonts w:ascii="Arial" w:hAnsi="Arial"/>
+        </w:rPr>
+        <w:t>Hypothesis confirmed – The</w:t>
+      </w:r>
+      <w:r>
+        <w:rPr>
+          <w:rFonts w:ascii="Arial" w:hAnsi="Arial"/>
+        </w:rPr>
+        <w:t xml:space="preserve"> bug was caused by the wrong MILLIS_PER_DAY value and correcting it fixed the bug.</w:t>
       </w:r>
     </w:p>
     <w:sectPr>
@@ -1131,7 +2505,7 @@
       <w:pgNumType w:fmt="decimal"/>
       <w:formProt w:val="false"/>
       <w:textDirection w:val="lrTb"/>
-      <w:docGrid w:type="default" w:linePitch="312" w:charSpace="4294961151"/>
+      <w:docGrid w:type="default" w:linePitch="312" w:charSpace="0"/>
     </w:sectPr>
   </w:body>
 </w:document>
@@ -1233,8 +2607,103 @@
       </w:pPr>
     </w:lvl>
   </w:abstractNum>
+  <w:abstractNum w:abstractNumId="2">
+    <w:lvl w:ilvl="0">
+      <w:start w:val="1"/>
+      <w:numFmt w:val="none"/>
+      <w:suff w:val="nothing"/>
+      <w:lvlText w:val=""/>
+      <w:lvlJc w:val="left"/>
+      <w:pPr>
+        <w:ind w:left="0" w:hanging="0"/>
+      </w:pPr>
+    </w:lvl>
+    <w:lvl w:ilvl="1">
+      <w:start w:val="1"/>
+      <w:numFmt w:val="none"/>
+      <w:suff w:val="nothing"/>
+      <w:lvlText w:val=""/>
+      <w:lvlJc w:val="left"/>
+      <w:pPr>
+        <w:ind w:left="0" w:hanging="0"/>
+      </w:pPr>
+    </w:lvl>
+    <w:lvl w:ilvl="2">
+      <w:start w:val="1"/>
+      <w:numFmt w:val="none"/>
+      <w:suff w:val="nothing"/>
+      <w:lvlText w:val=""/>
+      <w:lvlJc w:val="left"/>
+      <w:pPr>
+        <w:ind w:left="0" w:hanging="0"/>
+      </w:pPr>
+    </w:lvl>
+    <w:lvl w:ilvl="3">
+      <w:start w:val="1"/>
+      <w:numFmt w:val="none"/>
+      <w:suff w:val="nothing"/>
+      <w:lvlText w:val=""/>
+      <w:lvlJc w:val="left"/>
+      <w:pPr>
+        <w:ind w:left="0" w:hanging="0"/>
+      </w:pPr>
+    </w:lvl>
+    <w:lvl w:ilvl="4">
+      <w:start w:val="1"/>
+      <w:numFmt w:val="none"/>
+      <w:suff w:val="nothing"/>
+      <w:lvlText w:val=""/>
+      <w:lvlJc w:val="left"/>
+      <w:pPr>
+        <w:ind w:left="0" w:hanging="0"/>
+      </w:pPr>
+    </w:lvl>
+    <w:lvl w:ilvl="5">
+      <w:start w:val="1"/>
+      <w:numFmt w:val="none"/>
+      <w:suff w:val="nothing"/>
+      <w:lvlText w:val=""/>
+      <w:lvlJc w:val="left"/>
+      <w:pPr>
+        <w:ind w:left="0" w:hanging="0"/>
+      </w:pPr>
+    </w:lvl>
+    <w:lvl w:ilvl="6">
+      <w:start w:val="1"/>
+      <w:numFmt w:val="none"/>
+      <w:suff w:val="nothing"/>
+      <w:lvlText w:val=""/>
+      <w:lvlJc w:val="left"/>
+      <w:pPr>
+        <w:ind w:left="0" w:hanging="0"/>
+      </w:pPr>
+    </w:lvl>
+    <w:lvl w:ilvl="7">
+      <w:start w:val="1"/>
+      <w:numFmt w:val="none"/>
+      <w:suff w:val="nothing"/>
+      <w:lvlText w:val=""/>
+      <w:lvlJc w:val="left"/>
+      <w:pPr>
+        <w:ind w:left="0" w:hanging="0"/>
+      </w:pPr>
+    </w:lvl>
+    <w:lvl w:ilvl="8">
+      <w:start w:val="1"/>
+      <w:numFmt w:val="none"/>
+      <w:suff w:val="nothing"/>
+      <w:lvlText w:val=""/>
+      <w:lvlJc w:val="left"/>
+      <w:pPr>
+        <w:ind w:left="0" w:hanging="0"/>
+      </w:pPr>
+    </w:lvl>
+  </w:abstractNum>
   <w:num w:numId="1">
     <w:abstractNumId w:val="1"/>
+  </w:num>
+  <w:num w:numId="2">
+    <w:abstractNumId w:val="2"/>
   </w:num>
 </w:numbering>
 </file>
@@ -1246,15 +2715,12 @@
       <w:rPr>
         <w:rFonts w:ascii="Liberation Serif" w:hAnsi="Liberation Serif" w:eastAsia="SimSun" w:cs="Mangal"/>
         <w:kern w:val="2"/>
-        <w:sz w:val="24"/>
         <w:szCs w:val="24"/>
         <w:lang w:val="en-US" w:eastAsia="zh-CN" w:bidi="hi-IN"/>
       </w:rPr>
     </w:rPrDefault>
     <w:pPrDefault>
-      <w:pPr>
-        <w:widowControl/>
-      </w:pPr>
+      <w:pPr/>
     </w:pPrDefault>
   </w:docDefaults>
   <w:style w:type="paragraph" w:styleId="Normal">
@@ -1262,10 +2728,10 @@
     <w:qFormat/>
     <w:pPr>
       <w:widowControl/>
-      <w:kinsoku w:val="true"/>
-      <w:overflowPunct w:val="true"/>
-      <w:autoSpaceDE w:val="true"/>
+      <w:overflowPunct w:val="false"/>
       <w:bidi w:val="0"/>
+      <w:spacing w:before="0" w:after="0"/>
+      <w:jc w:val="left"/>
     </w:pPr>
     <w:rPr>
       <w:rFonts w:ascii="Liberation Serif" w:hAnsi="Liberation Serif" w:eastAsia="SimSun" w:cs="Mangal"/>

</xml_diff>